<commit_message>
logo criada e implementada com sucesso
</commit_message>
<xml_diff>
--- a/clínica tríade/Briefing.docx
+++ b/clínica tríade/Briefing.docx
@@ -62,19 +62,8 @@
           <w:sz w:val="28"/>
           <w:szCs w:val="28"/>
         </w:rPr>
-        <w:t xml:space="preserve"> </w:t>
-      </w:r>
-      <w:proofErr w:type="spellStart"/>
-      <w:r>
-        <w:rPr>
-          <w:b/>
-          <w:bCs/>
-          <w:sz w:val="28"/>
-          <w:szCs w:val="28"/>
-        </w:rPr>
-        <w:t>da</w:t>
-      </w:r>
-      <w:proofErr w:type="spellEnd"/>
+        <w:t xml:space="preserve"> a</w:t>
+      </w:r>
       <w:proofErr w:type="gramEnd"/>
       <w:r>
         <w:rPr>

</xml_diff>